<commit_message>
Additions made to Marketing Requirements.
</commit_message>
<xml_diff>
--- a/Documentation/Project Design Specs.docx
+++ b/Documentation/Project Design Specs.docx
@@ -529,14 +529,23 @@
           <w:szCs w:val="24"/>
         </w:rPr>
       </w:pPr>
-      <w:r>
-        <w:rPr>
-          <w:sz w:val="24"/>
-          <w:szCs w:val="24"/>
-        </w:rPr>
-        <w:t>Be able to withstand exposure to rain</w:t>
-      </w:r>
-      <w:ins w:id="14" w:author="Rob" w:date="2014-01-15T13:17:00Z">
+      <w:del w:id="14" w:author="Rob" w:date="2014-01-16T21:20:00Z">
+        <w:r>
+          <w:rPr>
+            <w:sz w:val="24"/>
+            <w:szCs w:val="24"/>
+          </w:rPr>
+          <w:delText xml:space="preserve">Be able to </w:delText>
+        </w:r>
+      </w:del>
+      <w:r>
+        <w:rPr>
+          <w:sz w:val="24"/>
+          <w:szCs w:val="24"/>
+        </w:rPr>
+        <w:t>withstand exposure to rain</w:t>
+      </w:r>
+      <w:ins w:id="15" w:author="Rob" w:date="2014-01-15T13:17:00Z">
         <w:r>
           <w:rPr>
             <w:sz w:val="24"/>
@@ -545,6 +554,15 @@
           <w:t xml:space="preserve"> while powered down</w:t>
         </w:r>
       </w:ins>
+      <w:ins w:id="16" w:author="Rob" w:date="2014-01-16T21:19:00Z">
+        <w:r>
+          <w:rPr>
+            <w:sz w:val="24"/>
+            <w:szCs w:val="24"/>
+          </w:rPr>
+          <w:t xml:space="preserve"> (Excluding payload)</w:t>
+        </w:r>
+      </w:ins>
     </w:p>
     <w:p>
       <w:pPr>
@@ -558,7 +576,7 @@
           <w:szCs w:val="24"/>
         </w:rPr>
       </w:pPr>
-      <w:del w:id="15" w:author="Rob" w:date="2014-01-15T13:18:00Z">
+      <w:del w:id="17" w:author="Rob" w:date="2014-01-15T13:18:00Z">
         <w:r>
           <w:rPr>
             <w:sz w:val="24"/>
@@ -574,7 +592,7 @@
           <w:delText xml:space="preserve"> ambient temperature</w:delText>
         </w:r>
       </w:del>
-      <w:ins w:id="16" w:author="Rob" w:date="2014-01-15T13:18:00Z">
+      <w:ins w:id="18" w:author="Rob" w:date="2014-01-15T13:18:00Z">
         <w:r>
           <w:rPr>
             <w:sz w:val="24"/>
@@ -596,7 +614,7 @@
           <w:szCs w:val="24"/>
         </w:rPr>
       </w:pPr>
-      <w:ins w:id="17" w:author="Rob" w:date="2014-01-15T13:21:00Z">
+      <w:ins w:id="19" w:author="Rob" w:date="2014-01-15T13:21:00Z">
         <w:r>
           <w:rPr>
             <w:sz w:val="24"/>
@@ -605,7 +623,7 @@
           <w:t>Prevent single points of failure from causing injury or permanent damage to the unit or properly attached payloads</w:t>
         </w:r>
       </w:ins>
-      <w:del w:id="18" w:author="Rob" w:date="2014-01-15T13:19:00Z">
+      <w:del w:id="20" w:author="Rob" w:date="2014-01-15T13:19:00Z">
         <w:r>
           <w:rPr>
             <w:sz w:val="24"/>
@@ -623,12 +641,12 @@
           <w:numId w:val="6"/>
         </w:numPr>
         <w:rPr>
-          <w:del w:id="19" w:author="Rob" w:date="2014-01-15T13:23:00Z"/>
-          <w:sz w:val="24"/>
-          <w:szCs w:val="24"/>
-        </w:rPr>
-      </w:pPr>
-      <w:del w:id="20" w:author="Rob" w:date="2014-01-15T13:23:00Z">
+          <w:del w:id="21" w:author="Rob" w:date="2014-01-15T13:23:00Z"/>
+          <w:sz w:val="24"/>
+          <w:szCs w:val="24"/>
+        </w:rPr>
+      </w:pPr>
+      <w:del w:id="22" w:author="Rob" w:date="2014-01-15T13:23:00Z">
         <w:r>
           <w:rPr>
             <w:sz w:val="24"/>
@@ -650,16 +668,34 @@
           <w:szCs w:val="24"/>
         </w:rPr>
       </w:pPr>
-      <w:ins w:id="21" w:author="Rob" w:date="2014-01-15T13:23:00Z">
+      <w:ins w:id="23" w:author="Rob" w:date="2014-01-15T13:23:00Z">
         <w:r>
           <w:rPr>
             <w:sz w:val="24"/>
             <w:szCs w:val="24"/>
           </w:rPr>
-          <w:t>Allow manual control of manual axes</w:t>
+          <w:t xml:space="preserve">Allow manual control of </w:t>
         </w:r>
       </w:ins>
-      <w:del w:id="22" w:author="Rob" w:date="2014-01-15T13:23:00Z">
+      <w:ins w:id="24" w:author="Rob" w:date="2014-01-16T21:15:00Z">
+        <w:r>
+          <w:rPr>
+            <w:sz w:val="24"/>
+            <w:szCs w:val="24"/>
+          </w:rPr>
+          <w:t>individual</w:t>
+        </w:r>
+      </w:ins>
+      <w:ins w:id="25" w:author="Rob" w:date="2014-01-15T13:23:00Z">
+        <w:r>
+          <w:rPr>
+            <w:sz w:val="24"/>
+            <w:szCs w:val="24"/>
+          </w:rPr>
+          <w:t xml:space="preserve"> axes</w:t>
+        </w:r>
+      </w:ins>
+      <w:del w:id="26" w:author="Rob" w:date="2014-01-15T13:23:00Z">
         <w:r>
           <w:rPr>
             <w:sz w:val="24"/>
@@ -677,7 +713,7 @@
           <w:numId w:val="6"/>
         </w:numPr>
         <w:rPr>
-          <w:ins w:id="23" w:author="Rob" w:date="2014-01-15T13:24:00Z"/>
+          <w:ins w:id="27" w:author="Rob" w:date="2014-01-15T13:24:00Z"/>
           <w:sz w:val="24"/>
           <w:szCs w:val="24"/>
         </w:rPr>
@@ -698,11 +734,12 @@
           <w:numId w:val="6"/>
         </w:numPr>
         <w:rPr>
-          <w:sz w:val="24"/>
-          <w:szCs w:val="24"/>
-        </w:rPr>
-      </w:pPr>
-      <w:ins w:id="24" w:author="Rob" w:date="2014-01-15T13:24:00Z">
+          <w:ins w:id="28" w:author="Rob" w:date="2014-01-16T21:21:00Z"/>
+          <w:sz w:val="24"/>
+          <w:szCs w:val="24"/>
+        </w:rPr>
+      </w:pPr>
+      <w:ins w:id="29" w:author="Rob" w:date="2014-01-15T13:24:00Z">
         <w:r>
           <w:rPr>
             <w:sz w:val="24"/>
@@ -714,6 +751,37 @@
     </w:p>
     <w:p>
       <w:pPr>
+        <w:pStyle w:val="ListParagraph"/>
+        <w:numPr>
+          <w:ilvl w:val="0"/>
+          <w:numId w:val="6"/>
+        </w:numPr>
+        <w:rPr>
+          <w:sz w:val="24"/>
+          <w:szCs w:val="24"/>
+        </w:rPr>
+      </w:pPr>
+      <w:ins w:id="30" w:author="Rob" w:date="2014-01-16T21:21:00Z">
+        <w:r>
+          <w:rPr>
+            <w:sz w:val="24"/>
+            <w:szCs w:val="24"/>
+          </w:rPr>
+          <w:t>Communicate with other devices via</w:t>
+        </w:r>
+      </w:ins>
+      <w:ins w:id="31" w:author="Rob" w:date="2014-01-16T21:23:00Z">
+        <w:r>
+          <w:rPr>
+            <w:sz w:val="24"/>
+            <w:szCs w:val="24"/>
+          </w:rPr>
+          <w:t xml:space="preserve"> UDP</w:t>
+        </w:r>
+      </w:ins>
+    </w:p>
+    <w:p>
+      <w:pPr>
         <w:pStyle w:val="Heading1"/>
         <w:rPr>
           <w:sz w:val="24"/>
@@ -756,7 +824,7 @@
           <w:szCs w:val="24"/>
         </w:rPr>
       </w:pPr>
-      <w:del w:id="25" w:author="Rob" w:date="2014-01-15T13:28:00Z">
+      <w:del w:id="32" w:author="Rob" w:date="2014-01-15T13:28:00Z">
         <w:r>
           <w:rPr>
             <w:sz w:val="24"/>
@@ -765,7 +833,7 @@
           <w:delText xml:space="preserve">When in automatic mode the system </w:delText>
         </w:r>
       </w:del>
-      <w:del w:id="26" w:author="Rob" w:date="2014-01-15T13:26:00Z">
+      <w:del w:id="33" w:author="Rob" w:date="2014-01-15T13:26:00Z">
         <w:r>
           <w:rPr>
             <w:sz w:val="24"/>
@@ -774,7 +842,7 @@
           <w:delText>w</w:delText>
         </w:r>
       </w:del>
-      <w:del w:id="27" w:author="Rob" w:date="2014-01-15T13:25:00Z">
+      <w:del w:id="34" w:author="Rob" w:date="2014-01-15T13:25:00Z">
         <w:r>
           <w:rPr>
             <w:sz w:val="24"/>
@@ -792,12 +860,12 @@
           <w:numId w:val="7"/>
         </w:numPr>
         <w:rPr>
-          <w:del w:id="28" w:author="Rob" w:date="2014-01-15T13:25:00Z"/>
-          <w:sz w:val="24"/>
-          <w:szCs w:val="24"/>
-        </w:rPr>
-      </w:pPr>
-      <w:del w:id="29" w:author="Rob" w:date="2014-01-15T13:25:00Z">
+          <w:del w:id="35" w:author="Rob" w:date="2014-01-15T13:25:00Z"/>
+          <w:sz w:val="24"/>
+          <w:szCs w:val="24"/>
+        </w:rPr>
+      </w:pPr>
+      <w:del w:id="36" w:author="Rob" w:date="2014-01-15T13:25:00Z">
         <w:r>
           <w:rPr>
             <w:sz w:val="24"/>
@@ -815,12 +883,12 @@
           <w:numId w:val="7"/>
         </w:numPr>
         <w:rPr>
-          <w:del w:id="30" w:author="Rob" w:date="2014-01-15T13:25:00Z"/>
-          <w:sz w:val="24"/>
-          <w:szCs w:val="24"/>
-        </w:rPr>
-      </w:pPr>
-      <w:del w:id="31" w:author="Rob" w:date="2014-01-15T13:25:00Z">
+          <w:del w:id="37" w:author="Rob" w:date="2014-01-15T13:25:00Z"/>
+          <w:sz w:val="24"/>
+          <w:szCs w:val="24"/>
+        </w:rPr>
+      </w:pPr>
+      <w:del w:id="38" w:author="Rob" w:date="2014-01-15T13:25:00Z">
         <w:r>
           <w:rPr>
             <w:sz w:val="24"/>
@@ -953,8 +1021,8 @@
         </w:rPr>
         <w:t xml:space="preserve">The system must be able to drive each axis. </w:t>
       </w:r>
-      <w:bookmarkStart w:id="32" w:name="_GoBack"/>
-      <w:bookmarkEnd w:id="32"/>
+      <w:bookmarkStart w:id="39" w:name="_GoBack"/>
+      <w:bookmarkEnd w:id="39"/>
     </w:p>
     <w:p>
       <w:pPr>
@@ -1574,6 +1642,7 @@
           <w:sz w:val="24"/>
           <w:szCs w:val="24"/>
         </w:rPr>
+        <w:lastRenderedPageBreak/>
         <w:t xml:space="preserve">The system </w:t>
       </w:r>
       <w:r>
@@ -1645,7 +1714,6 @@
           <w:sz w:val="24"/>
           <w:szCs w:val="24"/>
         </w:rPr>
-        <w:lastRenderedPageBreak/>
         <w:t xml:space="preserve">The system </w:t>
       </w:r>
       <w:r>

</xml_diff>